<commit_message>
add links to the report
</commit_message>
<xml_diff>
--- a/Лабораторная №1/Отчет по лабораторной №1.docx
+++ b/Лабораторная №1/Отчет по лабораторной №1.docx
@@ -570,7 +570,7 @@
           <w:sz w:val="32"/>
           <w:szCs w:val="32"/>
         </w:rPr>
-        <w:t xml:space="preserve"> </w:t>
+        <w:t xml:space="preserve"> «</w:t>
       </w:r>
       <w:r>
         <w:rPr>
@@ -578,15 +578,61 @@
           <w:sz w:val="32"/>
           <w:szCs w:val="32"/>
         </w:rPr>
-        <w:t>«</w:t>
-      </w:r>
+        <w:t>Обработка и тарификация CDR (</w:t>
+      </w:r>
+      <w:proofErr w:type="spellStart"/>
       <w:r>
         <w:rPr>
           <w:rFonts w:ascii="Times New Roman" w:hAnsi="Times New Roman" w:cs="Times New Roman"/>
           <w:sz w:val="32"/>
           <w:szCs w:val="32"/>
         </w:rPr>
-        <w:t>Обработка и тарификация CDR (Call Detail Record)</w:t>
+        <w:t>Call</w:t>
+      </w:r>
+      <w:proofErr w:type="spellEnd"/>
+      <w:r>
+        <w:rPr>
+          <w:rFonts w:ascii="Times New Roman" w:hAnsi="Times New Roman" w:cs="Times New Roman"/>
+          <w:sz w:val="32"/>
+          <w:szCs w:val="32"/>
+        </w:rPr>
+        <w:t xml:space="preserve"> </w:t>
+      </w:r>
+      <w:proofErr w:type="spellStart"/>
+      <w:r>
+        <w:rPr>
+          <w:rFonts w:ascii="Times New Roman" w:hAnsi="Times New Roman" w:cs="Times New Roman"/>
+          <w:sz w:val="32"/>
+          <w:szCs w:val="32"/>
+        </w:rPr>
+        <w:t>Detail</w:t>
+      </w:r>
+      <w:proofErr w:type="spellEnd"/>
+      <w:r>
+        <w:rPr>
+          <w:rFonts w:ascii="Times New Roman" w:hAnsi="Times New Roman" w:cs="Times New Roman"/>
+          <w:sz w:val="32"/>
+          <w:szCs w:val="32"/>
+        </w:rPr>
+        <w:t xml:space="preserve"> </w:t>
+      </w:r>
+      <w:proofErr w:type="spellStart"/>
+      <w:r>
+        <w:rPr>
+          <w:rFonts w:ascii="Times New Roman" w:hAnsi="Times New Roman" w:cs="Times New Roman"/>
+          <w:sz w:val="32"/>
+          <w:szCs w:val="32"/>
+        </w:rPr>
+        <w:t>Record</w:t>
+      </w:r>
+      <w:proofErr w:type="spellEnd"/>
+      <w:r>
+        <w:rPr>
+          <w:rFonts w:ascii="Times New Roman" w:hAnsi="Times New Roman" w:cs="Times New Roman"/>
+          <w:sz w:val="32"/>
+          <w:szCs w:val="32"/>
+        </w:rPr>
+        <w:t>)</w:t>
       </w:r>
       <w:r>
         <w:rPr>
@@ -1511,6 +1557,7 @@
         </w:rPr>
         <w:t xml:space="preserve">Ознакомление с </w:t>
       </w:r>
+      <w:proofErr w:type="spellStart"/>
       <w:r>
         <w:rPr>
           <w:rFonts w:ascii="Times New Roman" w:eastAsia="Times New Roman" w:hAnsi="Times New Roman" w:cs="Times New Roman"/>
@@ -1519,8 +1566,9 @@
           <w:szCs w:val="24"/>
           <w:lang w:eastAsia="ru-RU"/>
         </w:rPr>
-        <w:t>биллингов</w:t>
-      </w:r>
+        <w:t>биллинговой</w:t>
+      </w:r>
+      <w:proofErr w:type="spellEnd"/>
       <w:r>
         <w:rPr>
           <w:rFonts w:ascii="Times New Roman" w:eastAsia="Times New Roman" w:hAnsi="Times New Roman" w:cs="Times New Roman"/>
@@ -1529,57 +1577,7 @@
           <w:szCs w:val="24"/>
           <w:lang w:eastAsia="ru-RU"/>
         </w:rPr>
-        <w:t>ой</w:t>
-      </w:r>
-      <w:r>
-        <w:rPr>
-          <w:rFonts w:ascii="Times New Roman" w:eastAsia="Times New Roman" w:hAnsi="Times New Roman" w:cs="Times New Roman"/>
-          <w:color w:val="000000"/>
-          <w:sz w:val="24"/>
-          <w:szCs w:val="24"/>
-          <w:lang w:eastAsia="ru-RU"/>
-        </w:rPr>
-        <w:t xml:space="preserve"> систем</w:t>
-      </w:r>
-      <w:r>
-        <w:rPr>
-          <w:rFonts w:ascii="Times New Roman" w:eastAsia="Times New Roman" w:hAnsi="Times New Roman" w:cs="Times New Roman"/>
-          <w:color w:val="000000"/>
-          <w:sz w:val="24"/>
-          <w:szCs w:val="24"/>
-          <w:lang w:eastAsia="ru-RU"/>
-        </w:rPr>
-        <w:t>ой</w:t>
-      </w:r>
-      <w:r>
-        <w:rPr>
-          <w:rFonts w:ascii="Times New Roman" w:eastAsia="Times New Roman" w:hAnsi="Times New Roman" w:cs="Times New Roman"/>
-          <w:color w:val="000000"/>
-          <w:sz w:val="24"/>
-          <w:szCs w:val="24"/>
-          <w:lang w:eastAsia="ru-RU"/>
-        </w:rPr>
-        <w:t xml:space="preserve"> и </w:t>
-      </w:r>
-      <w:r>
-        <w:rPr>
-          <w:rFonts w:ascii="Times New Roman" w:eastAsia="Times New Roman" w:hAnsi="Times New Roman" w:cs="Times New Roman"/>
-          <w:color w:val="000000"/>
-          <w:sz w:val="24"/>
-          <w:szCs w:val="24"/>
-          <w:lang w:eastAsia="ru-RU"/>
-        </w:rPr>
-        <w:t xml:space="preserve">с тем, </w:t>
-      </w:r>
-      <w:r>
-        <w:rPr>
-          <w:rFonts w:ascii="Times New Roman" w:eastAsia="Times New Roman" w:hAnsi="Times New Roman" w:cs="Times New Roman"/>
-          <w:color w:val="000000"/>
-          <w:sz w:val="24"/>
-          <w:szCs w:val="24"/>
-          <w:lang w:eastAsia="ru-RU"/>
-        </w:rPr>
-        <w:t>как она работает.</w:t>
+        <w:t xml:space="preserve"> системой и с тем, как она работает.</w:t>
       </w:r>
     </w:p>
     <w:p>
@@ -1611,52 +1609,7 @@
           <w:sz w:val="24"/>
           <w:szCs w:val="24"/>
         </w:rPr>
-        <w:t>Р</w:t>
-      </w:r>
-      <w:r>
-        <w:rPr>
-          <w:rFonts w:ascii="Times New Roman" w:hAnsi="Times New Roman" w:cs="Times New Roman"/>
-          <w:color w:val="000000"/>
-          <w:sz w:val="24"/>
-          <w:szCs w:val="24"/>
-        </w:rPr>
-        <w:t>еализ</w:t>
-      </w:r>
-      <w:r>
-        <w:rPr>
-          <w:rFonts w:ascii="Times New Roman" w:hAnsi="Times New Roman" w:cs="Times New Roman"/>
-          <w:color w:val="000000"/>
-          <w:sz w:val="24"/>
-          <w:szCs w:val="24"/>
-        </w:rPr>
-        <w:t>ация</w:t>
-      </w:r>
-      <w:r>
-        <w:rPr>
-          <w:rFonts w:ascii="Times New Roman" w:hAnsi="Times New Roman" w:cs="Times New Roman"/>
-          <w:color w:val="000000"/>
-          <w:sz w:val="24"/>
-          <w:szCs w:val="24"/>
-        </w:rPr>
-        <w:t xml:space="preserve"> простейше</w:t>
-      </w:r>
-      <w:r>
-        <w:rPr>
-          <w:rFonts w:ascii="Times New Roman" w:hAnsi="Times New Roman" w:cs="Times New Roman"/>
-          <w:color w:val="000000"/>
-          <w:sz w:val="24"/>
-          <w:szCs w:val="24"/>
-        </w:rPr>
-        <w:t>го</w:t>
-      </w:r>
-      <w:r>
-        <w:rPr>
-          <w:rFonts w:ascii="Times New Roman" w:hAnsi="Times New Roman" w:cs="Times New Roman"/>
-          <w:color w:val="000000"/>
-          <w:sz w:val="24"/>
-          <w:szCs w:val="24"/>
-        </w:rPr>
-        <w:t xml:space="preserve"> правило тарификации для услуг типа “Телефония” по длительности разговора и “СМС” по общему количеству</w:t>
+        <w:t>Реализация простейшего правило тарификации для услуг типа “Телефония” по длительности разговора и “СМС” по общему количеству</w:t>
       </w:r>
       <w:r>
         <w:rPr>
@@ -1770,13 +1723,7 @@
         <w:rPr>
           <w:color w:val="000000"/>
         </w:rPr>
-        <w:t>их</w:t>
-      </w:r>
-      <w:r>
-        <w:rPr>
-          <w:color w:val="000000"/>
-        </w:rPr>
-        <w:t xml:space="preserve"> </w:t>
+        <w:t xml:space="preserve">их </w:t>
       </w:r>
       <w:r>
         <w:rPr>
@@ -1918,8 +1865,6 @@
         </w:rPr>
         <w:t>Вариант №7</w:t>
       </w:r>
-      <w:bookmarkStart w:id="2" w:name="_GoBack"/>
-      <w:bookmarkEnd w:id="2"/>
     </w:p>
     <w:p>
       <w:pPr>
@@ -1930,22 +1875,43 @@
         <w:textAlignment w:val="baseline"/>
         <w:rPr>
           <w:color w:val="000000"/>
+        </w:rPr>
+      </w:pPr>
+      <w:r>
+        <w:rPr>
+          <w:color w:val="000000"/>
+        </w:rPr>
+        <w:t xml:space="preserve">Ссылка на </w:t>
+      </w:r>
+      <w:r>
+        <w:rPr>
+          <w:color w:val="000000"/>
           <w:lang w:val="en-US"/>
         </w:rPr>
-      </w:pPr>
-      <w:r>
-        <w:rPr>
-          <w:color w:val="000000"/>
-        </w:rPr>
-        <w:t xml:space="preserve">Ссылка на </w:t>
-      </w:r>
-      <w:r>
-        <w:rPr>
-          <w:color w:val="000000"/>
-          <w:lang w:val="en-US"/>
-        </w:rPr>
-        <w:t>GitHub:</w:t>
-      </w:r>
+        <w:t>GitHub</w:t>
+      </w:r>
+      <w:r>
+        <w:rPr>
+          <w:color w:val="000000"/>
+        </w:rPr>
+        <w:t>:</w:t>
+      </w:r>
+      <w:r>
+        <w:rPr>
+          <w:color w:val="000000"/>
+        </w:rPr>
+        <w:t xml:space="preserve"> </w:t>
+      </w:r>
+      <w:hyperlink r:id="rId8" w:history="1">
+        <w:r>
+          <w:rPr>
+            <w:rStyle w:val="aa"/>
+          </w:rPr>
+          <w:t>https://github.com/katushka4470/ManagingMobileDevices</w:t>
+        </w:r>
+      </w:hyperlink>
+      <w:bookmarkStart w:id="2" w:name="_GoBack"/>
+      <w:bookmarkEnd w:id="2"/>
     </w:p>
     <w:p>
       <w:pPr>
@@ -1994,17 +1960,19 @@
         </w:rPr>
         <w:t xml:space="preserve">В ходе данной лабораторной работы было проведено ознакомление с </w:t>
       </w:r>
-      <w:r>
-        <w:rPr>
-          <w:color w:val="000000"/>
-        </w:rPr>
-        <w:t>биллинговой системой и с тем, как она работает</w:t>
-      </w:r>
-      <w:r>
-        <w:rPr>
-          <w:color w:val="000000"/>
-        </w:rPr>
-        <w:t xml:space="preserve">, </w:t>
+      <w:proofErr w:type="spellStart"/>
+      <w:r>
+        <w:rPr>
+          <w:color w:val="000000"/>
+        </w:rPr>
+        <w:t>биллинговой</w:t>
+      </w:r>
+      <w:proofErr w:type="spellEnd"/>
+      <w:r>
+        <w:rPr>
+          <w:color w:val="000000"/>
+        </w:rPr>
+        <w:t xml:space="preserve"> системой и с тем, как она работает, </w:t>
       </w:r>
       <w:r>
         <w:rPr>
@@ -2071,7 +2039,7 @@
     <w:p/>
     <w:p/>
     <w:sectPr>
-      <w:footerReference w:type="first" r:id="rId8"/>
+      <w:footerReference w:type="first" r:id="rId9"/>
       <w:pgSz w:w="11906" w:h="16838"/>
       <w:pgMar w:top="1134" w:right="850" w:bottom="1134" w:left="1701" w:header="708" w:footer="708" w:gutter="0"/>
       <w:cols w:space="708"/>
@@ -2390,6 +2358,7 @@
     <w:lsdException w:name="HTML Sample" w:semiHidden="1" w:unhideWhenUsed="1"/>
     <w:lsdException w:name="HTML Typewriter" w:semiHidden="1" w:unhideWhenUsed="1"/>
     <w:lsdException w:name="HTML Variable" w:semiHidden="1" w:unhideWhenUsed="1"/>
+    <w:lsdException w:name="Normal Table" w:semiHidden="1" w:unhideWhenUsed="1"/>
     <w:lsdException w:name="annotation subject" w:semiHidden="1" w:unhideWhenUsed="1"/>
     <w:lsdException w:name="No List" w:semiHidden="1" w:unhideWhenUsed="1"/>
     <w:lsdException w:name="Outline List 1" w:semiHidden="1" w:unhideWhenUsed="1"/>
@@ -2435,9 +2404,11 @@
     <w:lsdException w:name="Table Subtle 1" w:semiHidden="1" w:unhideWhenUsed="1"/>
     <w:lsdException w:name="Table Subtle 2" w:semiHidden="1" w:unhideWhenUsed="1"/>
     <w:lsdException w:name="Table Web 1" w:semiHidden="1" w:unhideWhenUsed="1"/>
+    <w:lsdException w:name="Table Web 2" w:semiHidden="1" w:unhideWhenUsed="1"/>
     <w:lsdException w:name="Table Web 3" w:semiHidden="1" w:unhideWhenUsed="1"/>
     <w:lsdException w:name="Balloon Text" w:semiHidden="1" w:unhideWhenUsed="1"/>
     <w:lsdException w:name="Table Grid" w:uiPriority="39"/>
+    <w:lsdException w:name="Table Theme" w:semiHidden="1" w:unhideWhenUsed="1"/>
     <w:lsdException w:name="Placeholder Text" w:semiHidden="1"/>
     <w:lsdException w:name="No Spacing" w:uiPriority="1" w:qFormat="1"/>
     <w:lsdException w:name="Light Shading" w:uiPriority="60"/>
@@ -2671,6 +2642,7 @@
   <w:style w:type="character" w:default="1" w:styleId="a0">
     <w:name w:val="Default Paragraph Font"/>
     <w:uiPriority w:val="1"/>
+    <w:semiHidden/>
     <w:unhideWhenUsed/>
   </w:style>
   <w:style w:type="table" w:default="1" w:styleId="a1">
@@ -2778,6 +2750,18 @@
       <w:ind w:left="720"/>
       <w:contextualSpacing/>
     </w:pPr>
+  </w:style>
+  <w:style w:type="character" w:styleId="aa">
+    <w:name w:val="Hyperlink"/>
+    <w:basedOn w:val="a0"/>
+    <w:uiPriority w:val="99"/>
+    <w:semiHidden/>
+    <w:unhideWhenUsed/>
+    <w:rsid w:val="007C70DF"/>
+    <w:rPr>
+      <w:color w:val="0000FF"/>
+      <w:u w:val="single"/>
+    </w:rPr>
   </w:style>
 </w:styles>
 </file>

</xml_diff>